<commit_message>
vault backup: 2022-12-05 13:58:52
</commit_message>
<xml_diff>
--- a/UoBMS_Committee Application Form 2022.docx
+++ b/UoBMS_Committee Application Form 2022.docx
@@ -723,7 +723,7 @@
               <w:rPr>
                 <w:rFonts w:ascii="Gill Sans MT" w:hAnsi="Gill Sans MT"/>
               </w:rPr>
-              <w:t xml:space="preserve">, but also hardworking atmosphere of the ensemble.  </w:t>
+              <w:t xml:space="preserve">, but also hardworking atmosphere of the ensemble. </w:t>
             </w:r>
             <w:r>
               <w:rPr>
@@ -741,7 +741,19 @@
               <w:rPr>
                 <w:rFonts w:ascii="Gill Sans MT" w:hAnsi="Gill Sans MT"/>
               </w:rPr>
-              <w:t>people come to sax</w:t>
+              <w:t xml:space="preserve">people come to </w:t>
+            </w:r>
+            <w:r>
+              <w:rPr>
+                <w:rFonts w:ascii="Gill Sans MT" w:hAnsi="Gill Sans MT"/>
+              </w:rPr>
+              <w:t>S</w:t>
+            </w:r>
+            <w:r>
+              <w:rPr>
+                <w:rFonts w:ascii="Gill Sans MT" w:hAnsi="Gill Sans MT"/>
+              </w:rPr>
+              <w:t>ax</w:t>
             </w:r>
             <w:r>
               <w:rPr>
@@ -753,7 +765,43 @@
               <w:rPr>
                 <w:rFonts w:ascii="Gill Sans MT" w:hAnsi="Gill Sans MT"/>
               </w:rPr>
-              <w:t xml:space="preserve"> choir to enjoy the social side, as well as get the best out of their instrumental ability, which is something I can recognise and encourage.</w:t>
+              <w:t xml:space="preserve"> </w:t>
+            </w:r>
+            <w:r>
+              <w:rPr>
+                <w:rFonts w:ascii="Gill Sans MT" w:hAnsi="Gill Sans MT"/>
+              </w:rPr>
+              <w:t>C</w:t>
+            </w:r>
+            <w:r>
+              <w:rPr>
+                <w:rFonts w:ascii="Gill Sans MT" w:hAnsi="Gill Sans MT"/>
+              </w:rPr>
+              <w:t>hoir</w:t>
+            </w:r>
+            <w:r>
+              <w:rPr>
+                <w:rFonts w:ascii="Gill Sans MT" w:hAnsi="Gill Sans MT"/>
+              </w:rPr>
+              <w:t xml:space="preserve"> both</w:t>
+            </w:r>
+            <w:r>
+              <w:rPr>
+                <w:rFonts w:ascii="Gill Sans MT" w:hAnsi="Gill Sans MT"/>
+              </w:rPr>
+              <w:t xml:space="preserve"> to enjoy the social side, </w:t>
+            </w:r>
+            <w:r>
+              <w:rPr>
+                <w:rFonts w:ascii="Gill Sans MT" w:hAnsi="Gill Sans MT"/>
+              </w:rPr>
+              <w:t>and to</w:t>
+            </w:r>
+            <w:r>
+              <w:rPr>
+                <w:rFonts w:ascii="Gill Sans MT" w:hAnsi="Gill Sans MT"/>
+              </w:rPr>
+              <w:t xml:space="preserve"> get the best out of their instrumental ability, which is something I can recognise and encourage.</w:t>
             </w:r>
           </w:p>
           <w:p>
@@ -855,7 +903,19 @@
               <w:rPr>
                 <w:rFonts w:ascii="Gill Sans MT" w:hAnsi="Gill Sans MT"/>
               </w:rPr>
-              <w:t xml:space="preserve">Regarding the committee, I have not been afraid this year to represent the thoughts of my ensemble in meetings, even when these have not been easy conversations. I would really like to </w:t>
+              <w:t>Regarding committee</w:t>
+            </w:r>
+            <w:r>
+              <w:rPr>
+                <w:rFonts w:ascii="Gill Sans MT" w:hAnsi="Gill Sans MT"/>
+              </w:rPr>
+              <w:t xml:space="preserve"> responsibilities</w:t>
+            </w:r>
+            <w:r>
+              <w:rPr>
+                <w:rFonts w:ascii="Gill Sans MT" w:hAnsi="Gill Sans MT"/>
+              </w:rPr>
+              <w:t xml:space="preserve">, I have not been afraid this year to represent the thoughts of my ensemble in meetings, even when these have not been easy conversations. I would really like to </w:t>
             </w:r>
             <w:r>
               <w:rPr>

</xml_diff>